<commit_message>
add os design class
</commit_message>
<xml_diff>
--- a/resume.docx
+++ b/resume.docx
@@ -595,7 +595,7 @@
         <w:rPr>
           <w:sz w:val="20"/>
         </w:rPr>
-        <w:t xml:space="preserve">Coursework: </w:t>
+        <w:t xml:space="preserve">Coursework: Operating System Design, </w:t>
       </w:r>
       <w:r>
         <w:rPr>
@@ -697,37 +697,6 @@
         <w:rPr>
           <w:sz w:val="20"/>
         </w:rPr>
-        <w:t xml:space="preserve">Objects</w:t>
-      </w:r>
-      <w:r>
-        <w:rPr>
-          <w:sz w:val="20"/>
-        </w:rPr>
-        <w:t xml:space="preserve"> </w:t>
-      </w:r>
-      <w:r>
-        <w:rPr>
-          <w:sz w:val="20"/>
-        </w:rPr>
-        <w:t xml:space="preserve">&amp;</w:t>
-      </w:r>
-      <w:r>
-        <w:rPr>
-          <w:sz w:val="20"/>
-        </w:rPr>
-        <w:t xml:space="preserve"> </w:t>
-      </w:r>
-      <w:r>
-        <w:rPr>
-          <w:sz w:val="20"/>
-        </w:rPr>
-        <w:t xml:space="preserve">Design,</w:t>
-      </w:r>
-      <w:r>
-        <w:rPr>
-          <w:sz w:val="20"/>
-        </w:rPr>
-        <w:t xml:space="preserve"> </w:t>
       </w:r>
       <w:r>
         <w:rPr>

</xml_diff>